<commit_message>
20.02.21 ver, first chapter finished
</commit_message>
<xml_diff>
--- a/Диплом мощный пишем.docx
+++ b/Диплом мощный пишем.docx
@@ -624,6 +624,7 @@
       </w:tr>
     </w:tbl>
     <w:bookmarkStart w:id="2" w:name="_Toc64151113"/>
+    <w:bookmarkStart w:id="3" w:name="_Toc64732380"/>
     <w:p>
       <w:pPr>
         <w:pStyle w:val="af"/>
@@ -704,6 +705,7 @@
         <w:t>Аннотация</w:t>
       </w:r>
       <w:bookmarkEnd w:id="2"/>
+      <w:bookmarkEnd w:id="3"/>
     </w:p>
     <w:p>
       <w:pPr>
@@ -1006,11 +1008,13 @@
       </w:r>
     </w:p>
     <w:p/>
-    <w:bookmarkStart w:id="3" w:name="_Toc64151114" w:displacedByCustomXml="next"/>
+    <w:bookmarkStart w:id="4" w:name="_Toc64732381" w:displacedByCustomXml="next"/>
+    <w:bookmarkStart w:id="5" w:name="_Toc64151114" w:displacedByCustomXml="next"/>
     <w:sdt>
       <w:sdtPr>
         <w:rPr>
           <w:rFonts w:eastAsia="Calibri" w:cs="Times New Roman"/>
+          <w:b w:val="0"/>
           <w:sz w:val="26"/>
           <w:szCs w:val="22"/>
         </w:rPr>
@@ -1033,7 +1037,8 @@
           <w:r>
             <w:t>Оглавление</w:t>
           </w:r>
-          <w:bookmarkEnd w:id="3"/>
+          <w:bookmarkEnd w:id="5"/>
+          <w:bookmarkEnd w:id="4"/>
         </w:p>
         <w:p>
           <w:pPr>
@@ -1058,7 +1063,7 @@
           <w:r>
             <w:fldChar w:fldCharType="separate"/>
           </w:r>
-          <w:hyperlink w:anchor="_Toc64151115" w:history="1">
+          <w:hyperlink w:anchor="_Toc64732382" w:history="1">
             <w:r>
               <w:rPr>
                 <w:rStyle w:val="af1"/>
@@ -1086,7 +1091,7 @@
                 <w:noProof/>
                 <w:webHidden/>
               </w:rPr>
-              <w:instrText xml:space="preserve"> PAGEREF _Toc64151115 \h </w:instrText>
+              <w:instrText xml:space="preserve"> PAGEREF _Toc64732382 \h </w:instrText>
             </w:r>
             <w:r>
               <w:rPr>
@@ -1106,7 +1111,7 @@
                 <w:noProof/>
                 <w:webHidden/>
               </w:rPr>
-              <w:t>4</w:t>
+              <w:t>5</w:t>
             </w:r>
             <w:r>
               <w:rPr>
@@ -1132,7 +1137,7 @@
               <w:lang w:eastAsia="ru-RU"/>
             </w:rPr>
           </w:pPr>
-          <w:hyperlink w:anchor="_Toc64151116" w:history="1">
+          <w:hyperlink w:anchor="_Toc64732383" w:history="1">
             <w:r>
               <w:rPr>
                 <w:rStyle w:val="af1"/>
@@ -1175,7 +1180,7 @@
                 <w:noProof/>
                 <w:webHidden/>
               </w:rPr>
-              <w:instrText xml:space="preserve"> PAGEREF _Toc64151116 \h </w:instrText>
+              <w:instrText xml:space="preserve"> PAGEREF _Toc64732383 \h </w:instrText>
             </w:r>
             <w:r>
               <w:rPr>
@@ -1195,7 +1200,7 @@
                 <w:noProof/>
                 <w:webHidden/>
               </w:rPr>
-              <w:t>7</w:t>
+              <w:t>8</w:t>
             </w:r>
             <w:r>
               <w:rPr>
@@ -1220,7 +1225,7 @@
               <w:lang w:eastAsia="ru-RU"/>
             </w:rPr>
           </w:pPr>
-          <w:hyperlink w:anchor="_Toc64151117" w:history="1">
+          <w:hyperlink w:anchor="_Toc64732384" w:history="1">
             <w:r>
               <w:rPr>
                 <w:rStyle w:val="af1"/>
@@ -1247,7 +1252,7 @@
                 <w:noProof/>
                 <w:webHidden/>
               </w:rPr>
-              <w:instrText xml:space="preserve"> PAGEREF _Toc64151117 \h </w:instrText>
+              <w:instrText xml:space="preserve"> PAGEREF _Toc64732384 \h </w:instrText>
             </w:r>
             <w:r>
               <w:rPr>
@@ -1267,7 +1272,7 @@
                 <w:noProof/>
                 <w:webHidden/>
               </w:rPr>
-              <w:t>7</w:t>
+              <w:t>8</w:t>
             </w:r>
             <w:r>
               <w:rPr>
@@ -1286,10 +1291,13 @@
             </w:tabs>
             <w:ind w:firstLine="0"/>
             <w:rPr>
+              <w:rFonts w:asciiTheme="minorHAnsi" w:eastAsiaTheme="minorEastAsia" w:hAnsiTheme="minorHAnsi" w:cstheme="minorBidi"/>
               <w:noProof/>
+              <w:sz w:val="22"/>
+              <w:lang w:eastAsia="ru-RU"/>
             </w:rPr>
           </w:pPr>
-          <w:hyperlink w:anchor="_Toc64151118" w:history="1">
+          <w:hyperlink w:anchor="_Toc64732385" w:history="1">
             <w:r>
               <w:rPr>
                 <w:rStyle w:val="af1"/>
@@ -1346,7 +1354,7 @@
                 <w:noProof/>
                 <w:webHidden/>
               </w:rPr>
-              <w:instrText xml:space="preserve"> PAGEREF _Toc64151118 \h </w:instrText>
+              <w:instrText xml:space="preserve"> PAGEREF _Toc64732385 \h </w:instrText>
             </w:r>
             <w:r>
               <w:rPr>
@@ -1366,7 +1374,7 @@
                 <w:noProof/>
                 <w:webHidden/>
               </w:rPr>
-              <w:t>8</w:t>
+              <w:t>9</w:t>
             </w:r>
             <w:r>
               <w:rPr>
@@ -1385,10 +1393,13 @@
             </w:tabs>
             <w:ind w:firstLine="0"/>
             <w:rPr>
+              <w:rFonts w:asciiTheme="minorHAnsi" w:eastAsiaTheme="minorEastAsia" w:hAnsiTheme="minorHAnsi" w:cstheme="minorBidi"/>
               <w:noProof/>
+              <w:sz w:val="22"/>
+              <w:lang w:eastAsia="ru-RU"/>
             </w:rPr>
           </w:pPr>
-          <w:hyperlink w:anchor="_Toc64151119" w:history="1">
+          <w:hyperlink w:anchor="_Toc64732386" w:history="1">
             <w:r>
               <w:rPr>
                 <w:rStyle w:val="af1"/>
@@ -1417,7 +1428,14 @@
                 <w:noProof/>
                 <w:lang w:val="en-US"/>
               </w:rPr>
-              <w:t>D (2001)</w:t>
+              <w:t>D</w:t>
+            </w:r>
+            <w:r>
+              <w:rPr>
+                <w:rStyle w:val="af1"/>
+                <w:noProof/>
+              </w:rPr>
+              <w:t xml:space="preserve"> (2001)</w:t>
             </w:r>
             <w:r>
               <w:rPr>
@@ -1438,7 +1456,7 @@
                 <w:noProof/>
                 <w:webHidden/>
               </w:rPr>
-              <w:instrText xml:space="preserve"> PAGEREF _Toc64151119 \h </w:instrText>
+              <w:instrText xml:space="preserve"> PAGEREF _Toc64732386 \h </w:instrText>
             </w:r>
             <w:r>
               <w:rPr>
@@ -1458,7 +1476,7 @@
                 <w:noProof/>
                 <w:webHidden/>
               </w:rPr>
-              <w:t>9</w:t>
+              <w:t>10</w:t>
             </w:r>
             <w:r>
               <w:rPr>
@@ -1477,10 +1495,13 @@
             </w:tabs>
             <w:ind w:firstLine="0"/>
             <w:rPr>
+              <w:rFonts w:asciiTheme="minorHAnsi" w:eastAsiaTheme="minorEastAsia" w:hAnsiTheme="minorHAnsi" w:cstheme="minorBidi"/>
               <w:noProof/>
+              <w:sz w:val="22"/>
+              <w:lang w:eastAsia="ru-RU"/>
             </w:rPr>
           </w:pPr>
-          <w:hyperlink w:anchor="_Toc64151120" w:history="1">
+          <w:hyperlink w:anchor="_Toc64732387" w:history="1">
             <w:r>
               <w:rPr>
                 <w:rStyle w:val="af1"/>
@@ -1522,7 +1543,7 @@
                 <w:noProof/>
                 <w:webHidden/>
               </w:rPr>
-              <w:instrText xml:space="preserve"> PAGEREF _Toc64151120 \h </w:instrText>
+              <w:instrText xml:space="preserve"> PAGEREF _Toc64732387 \h </w:instrText>
             </w:r>
             <w:r>
               <w:rPr>
@@ -1542,7 +1563,7 @@
                 <w:noProof/>
                 <w:webHidden/>
               </w:rPr>
-              <w:t>10</w:t>
+              <w:t>11</w:t>
             </w:r>
             <w:r>
               <w:rPr>
@@ -1561,10 +1582,13 @@
             </w:tabs>
             <w:ind w:firstLine="0"/>
             <w:rPr>
+              <w:rFonts w:asciiTheme="minorHAnsi" w:eastAsiaTheme="minorEastAsia" w:hAnsiTheme="minorHAnsi" w:cstheme="minorBidi"/>
               <w:noProof/>
+              <w:sz w:val="22"/>
+              <w:lang w:eastAsia="ru-RU"/>
             </w:rPr>
           </w:pPr>
-          <w:hyperlink w:anchor="_Toc64151121" w:history="1">
+          <w:hyperlink w:anchor="_Toc64732388" w:history="1">
             <w:r>
               <w:rPr>
                 <w:rStyle w:val="af1"/>
@@ -1591,7 +1615,7 @@
                 <w:noProof/>
                 <w:webHidden/>
               </w:rPr>
-              <w:instrText xml:space="preserve"> PAGEREF _Toc64151121 \h </w:instrText>
+              <w:instrText xml:space="preserve"> PAGEREF _Toc64732388 \h </w:instrText>
             </w:r>
             <w:r>
               <w:rPr>
@@ -1611,7 +1635,7 @@
                 <w:noProof/>
                 <w:webHidden/>
               </w:rPr>
-              <w:t>11</w:t>
+              <w:t>12</w:t>
             </w:r>
             <w:r>
               <w:rPr>
@@ -1636,7 +1660,7 @@
               <w:lang w:eastAsia="ru-RU"/>
             </w:rPr>
           </w:pPr>
-          <w:hyperlink w:anchor="_Toc64151122" w:history="1">
+          <w:hyperlink w:anchor="_Toc64732389" w:history="1">
             <w:r>
               <w:rPr>
                 <w:rStyle w:val="af1"/>
@@ -1663,7 +1687,7 @@
                 <w:noProof/>
                 <w:webHidden/>
               </w:rPr>
-              <w:instrText xml:space="preserve"> PAGEREF _Toc64151122 \h </w:instrText>
+              <w:instrText xml:space="preserve"> PAGEREF _Toc64732389 \h </w:instrText>
             </w:r>
             <w:r>
               <w:rPr>
@@ -1683,7 +1707,7 @@
                 <w:noProof/>
                 <w:webHidden/>
               </w:rPr>
-              <w:t>12</w:t>
+              <w:t>13</w:t>
             </w:r>
             <w:r>
               <w:rPr>
@@ -1702,10 +1726,13 @@
             </w:tabs>
             <w:ind w:firstLine="0"/>
             <w:rPr>
+              <w:rFonts w:asciiTheme="minorHAnsi" w:eastAsiaTheme="minorEastAsia" w:hAnsiTheme="minorHAnsi" w:cstheme="minorBidi"/>
               <w:noProof/>
+              <w:sz w:val="22"/>
+              <w:lang w:eastAsia="ru-RU"/>
             </w:rPr>
           </w:pPr>
-          <w:hyperlink w:anchor="_Toc64151123" w:history="1">
+          <w:hyperlink w:anchor="_Toc64732390" w:history="1">
             <w:r>
               <w:rPr>
                 <w:rStyle w:val="af1"/>
@@ -1732,7 +1759,7 @@
                 <w:noProof/>
                 <w:webHidden/>
               </w:rPr>
-              <w:instrText xml:space="preserve"> PAGEREF _Toc64151123 \h </w:instrText>
+              <w:instrText xml:space="preserve"> PAGEREF _Toc64732390 \h </w:instrText>
             </w:r>
             <w:r>
               <w:rPr>
@@ -1752,7 +1779,7 @@
                 <w:noProof/>
                 <w:webHidden/>
               </w:rPr>
-              <w:t>12</w:t>
+              <w:t>13</w:t>
             </w:r>
             <w:r>
               <w:rPr>
@@ -1771,10 +1798,13 @@
             </w:tabs>
             <w:ind w:firstLine="0"/>
             <w:rPr>
+              <w:rFonts w:asciiTheme="minorHAnsi" w:eastAsiaTheme="minorEastAsia" w:hAnsiTheme="minorHAnsi" w:cstheme="minorBidi"/>
               <w:noProof/>
+              <w:sz w:val="22"/>
+              <w:lang w:eastAsia="ru-RU"/>
             </w:rPr>
           </w:pPr>
-          <w:hyperlink w:anchor="_Toc64151124" w:history="1">
+          <w:hyperlink w:anchor="_Toc64732391" w:history="1">
             <w:r>
               <w:rPr>
                 <w:rStyle w:val="af1"/>
@@ -1801,7 +1831,7 @@
                 <w:noProof/>
                 <w:webHidden/>
               </w:rPr>
-              <w:instrText xml:space="preserve"> PAGEREF _Toc64151124 \h </w:instrText>
+              <w:instrText xml:space="preserve"> PAGEREF _Toc64732391 \h </w:instrText>
             </w:r>
             <w:r>
               <w:rPr>
@@ -1821,7 +1851,7 @@
                 <w:noProof/>
                 <w:webHidden/>
               </w:rPr>
-              <w:t>16</w:t>
+              <w:t>17</w:t>
             </w:r>
             <w:r>
               <w:rPr>
@@ -1846,7 +1876,7 @@
               <w:lang w:eastAsia="ru-RU"/>
             </w:rPr>
           </w:pPr>
-          <w:hyperlink w:anchor="_Toc64151125" w:history="1">
+          <w:hyperlink w:anchor="_Toc64732392" w:history="1">
             <w:r>
               <w:rPr>
                 <w:rStyle w:val="af1"/>
@@ -1873,7 +1903,7 @@
                 <w:noProof/>
                 <w:webHidden/>
               </w:rPr>
-              <w:instrText xml:space="preserve"> PAGEREF _Toc64151125 \h </w:instrText>
+              <w:instrText xml:space="preserve"> PAGEREF _Toc64732392 \h </w:instrText>
             </w:r>
             <w:r>
               <w:rPr>
@@ -1893,7 +1923,79 @@
                 <w:noProof/>
                 <w:webHidden/>
               </w:rPr>
-              <w:t>20</w:t>
+              <w:t>21</w:t>
+            </w:r>
+            <w:r>
+              <w:rPr>
+                <w:noProof/>
+                <w:webHidden/>
+              </w:rPr>
+              <w:fldChar w:fldCharType="end"/>
+            </w:r>
+          </w:hyperlink>
+        </w:p>
+        <w:p>
+          <w:pPr>
+            <w:pStyle w:val="31"/>
+            <w:tabs>
+              <w:tab w:val="right" w:leader="dot" w:pos="9345"/>
+            </w:tabs>
+            <w:ind w:firstLine="0"/>
+            <w:rPr>
+              <w:rFonts w:asciiTheme="minorHAnsi" w:eastAsiaTheme="minorEastAsia" w:hAnsiTheme="minorHAnsi" w:cstheme="minorBidi"/>
+              <w:noProof/>
+              <w:sz w:val="22"/>
+              <w:lang w:eastAsia="ru-RU"/>
+            </w:rPr>
+          </w:pPr>
+          <w:hyperlink w:anchor="_Toc64732393" w:history="1">
+            <w:r>
+              <w:rPr>
+                <w:rStyle w:val="af1"/>
+                <w:noProof/>
+              </w:rPr>
+              <w:t>1.3.1. Описание функциональных и нефункциональных требований к игре</w:t>
+            </w:r>
+            <w:r>
+              <w:rPr>
+                <w:noProof/>
+                <w:webHidden/>
+              </w:rPr>
+              <w:tab/>
+            </w:r>
+            <w:r>
+              <w:rPr>
+                <w:noProof/>
+                <w:webHidden/>
+              </w:rPr>
+              <w:fldChar w:fldCharType="begin"/>
+            </w:r>
+            <w:r>
+              <w:rPr>
+                <w:noProof/>
+                <w:webHidden/>
+              </w:rPr>
+              <w:instrText xml:space="preserve"> PAGEREF _Toc64732393 \h </w:instrText>
+            </w:r>
+            <w:r>
+              <w:rPr>
+                <w:noProof/>
+                <w:webHidden/>
+              </w:rPr>
+            </w:r>
+            <w:r>
+              <w:rPr>
+                <w:noProof/>
+                <w:webHidden/>
+              </w:rPr>
+              <w:fldChar w:fldCharType="separate"/>
+            </w:r>
+            <w:r>
+              <w:rPr>
+                <w:noProof/>
+                <w:webHidden/>
+              </w:rPr>
+              <w:t>22</w:t>
             </w:r>
             <w:r>
               <w:rPr>
@@ -1919,7 +2021,7 @@
               <w:lang w:eastAsia="ru-RU"/>
             </w:rPr>
           </w:pPr>
-          <w:hyperlink w:anchor="_Toc64151126" w:history="1">
+          <w:hyperlink w:anchor="_Toc64732394" w:history="1">
             <w:r>
               <w:rPr>
                 <w:rStyle w:val="af1"/>
@@ -1962,7 +2064,7 @@
                 <w:noProof/>
                 <w:webHidden/>
               </w:rPr>
-              <w:instrText xml:space="preserve"> PAGEREF _Toc64151126 \h </w:instrText>
+              <w:instrText xml:space="preserve"> PAGEREF _Toc64732394 \h </w:instrText>
             </w:r>
             <w:r>
               <w:rPr>
@@ -1982,7 +2084,7 @@
                 <w:noProof/>
                 <w:webHidden/>
               </w:rPr>
-              <w:t>21</w:t>
+              <w:t>24</w:t>
             </w:r>
             <w:r>
               <w:rPr>
@@ -2007,7 +2109,7 @@
               <w:lang w:eastAsia="ru-RU"/>
             </w:rPr>
           </w:pPr>
-          <w:hyperlink w:anchor="_Toc64151127" w:history="1">
+          <w:hyperlink w:anchor="_Toc64732395" w:history="1">
             <w:r>
               <w:rPr>
                 <w:rStyle w:val="af1"/>
@@ -2034,7 +2136,7 @@
                 <w:noProof/>
                 <w:webHidden/>
               </w:rPr>
-              <w:instrText xml:space="preserve"> PAGEREF _Toc64151127 \h </w:instrText>
+              <w:instrText xml:space="preserve"> PAGEREF _Toc64732395 \h </w:instrText>
             </w:r>
             <w:r>
               <w:rPr>
@@ -2054,7 +2156,7 @@
                 <w:noProof/>
                 <w:webHidden/>
               </w:rPr>
-              <w:t>21</w:t>
+              <w:t>24</w:t>
             </w:r>
             <w:r>
               <w:rPr>
@@ -2079,7 +2181,7 @@
               <w:lang w:eastAsia="ru-RU"/>
             </w:rPr>
           </w:pPr>
-          <w:hyperlink w:anchor="_Toc64151128" w:history="1">
+          <w:hyperlink w:anchor="_Toc64732396" w:history="1">
             <w:r>
               <w:rPr>
                 <w:rStyle w:val="af1"/>
@@ -2114,7 +2216,7 @@
                 <w:noProof/>
                 <w:webHidden/>
               </w:rPr>
-              <w:instrText xml:space="preserve"> PAGEREF _Toc64151128 \h </w:instrText>
+              <w:instrText xml:space="preserve"> PAGEREF _Toc64732396 \h </w:instrText>
             </w:r>
             <w:r>
               <w:rPr>
@@ -2134,7 +2236,7 @@
                 <w:noProof/>
                 <w:webHidden/>
               </w:rPr>
-              <w:t>21</w:t>
+              <w:t>24</w:t>
             </w:r>
             <w:r>
               <w:rPr>
@@ -2159,7 +2261,7 @@
               <w:lang w:eastAsia="ru-RU"/>
             </w:rPr>
           </w:pPr>
-          <w:hyperlink w:anchor="_Toc64151129" w:history="1">
+          <w:hyperlink w:anchor="_Toc64732397" w:history="1">
             <w:r>
               <w:rPr>
                 <w:rStyle w:val="af1"/>
@@ -2186,7 +2288,7 @@
                 <w:noProof/>
                 <w:webHidden/>
               </w:rPr>
-              <w:instrText xml:space="preserve"> PAGEREF _Toc64151129 \h </w:instrText>
+              <w:instrText xml:space="preserve"> PAGEREF _Toc64732397 \h </w:instrText>
             </w:r>
             <w:r>
               <w:rPr>
@@ -2206,7 +2308,7 @@
                 <w:noProof/>
                 <w:webHidden/>
               </w:rPr>
-              <w:t>21</w:t>
+              <w:t>24</w:t>
             </w:r>
             <w:r>
               <w:rPr>
@@ -2231,7 +2333,7 @@
               <w:lang w:eastAsia="ru-RU"/>
             </w:rPr>
           </w:pPr>
-          <w:hyperlink w:anchor="_Toc64151130" w:history="1">
+          <w:hyperlink w:anchor="_Toc64732398" w:history="1">
             <w:r>
               <w:rPr>
                 <w:rStyle w:val="af1"/>
@@ -2258,7 +2360,7 @@
                 <w:noProof/>
                 <w:webHidden/>
               </w:rPr>
-              <w:instrText xml:space="preserve"> PAGEREF _Toc64151130 \h </w:instrText>
+              <w:instrText xml:space="preserve"> PAGEREF _Toc64732398 \h </w:instrText>
             </w:r>
             <w:r>
               <w:rPr>
@@ -2278,7 +2380,7 @@
                 <w:noProof/>
                 <w:webHidden/>
               </w:rPr>
-              <w:t>21</w:t>
+              <w:t>24</w:t>
             </w:r>
             <w:r>
               <w:rPr>
@@ -2304,7 +2406,7 @@
               <w:lang w:eastAsia="ru-RU"/>
             </w:rPr>
           </w:pPr>
-          <w:hyperlink w:anchor="_Toc64151131" w:history="1">
+          <w:hyperlink w:anchor="_Toc64732399" w:history="1">
             <w:r>
               <w:rPr>
                 <w:rStyle w:val="af1"/>
@@ -2347,7 +2449,7 @@
                 <w:noProof/>
                 <w:webHidden/>
               </w:rPr>
-              <w:instrText xml:space="preserve"> PAGEREF _Toc64151131 \h </w:instrText>
+              <w:instrText xml:space="preserve"> PAGEREF _Toc64732399 \h </w:instrText>
             </w:r>
             <w:r>
               <w:rPr>
@@ -2367,7 +2469,7 @@
                 <w:noProof/>
                 <w:webHidden/>
               </w:rPr>
-              <w:t>22</w:t>
+              <w:t>25</w:t>
             </w:r>
             <w:r>
               <w:rPr>
@@ -2393,7 +2495,7 @@
               <w:lang w:eastAsia="ru-RU"/>
             </w:rPr>
           </w:pPr>
-          <w:hyperlink w:anchor="_Toc64151132" w:history="1">
+          <w:hyperlink w:anchor="_Toc64732400" w:history="1">
             <w:r>
               <w:rPr>
                 <w:rStyle w:val="af1"/>
@@ -2436,7 +2538,7 @@
                 <w:noProof/>
                 <w:webHidden/>
               </w:rPr>
-              <w:instrText xml:space="preserve"> PAGEREF _Toc64151132 \h </w:instrText>
+              <w:instrText xml:space="preserve"> PAGEREF _Toc64732400 \h </w:instrText>
             </w:r>
             <w:r>
               <w:rPr>
@@ -2456,7 +2558,7 @@
                 <w:noProof/>
                 <w:webHidden/>
               </w:rPr>
-              <w:t>23</w:t>
+              <w:t>26</w:t>
             </w:r>
             <w:r>
               <w:rPr>
@@ -2481,7 +2583,7 @@
               <w:lang w:eastAsia="ru-RU"/>
             </w:rPr>
           </w:pPr>
-          <w:hyperlink w:anchor="_Toc64151133" w:history="1">
+          <w:hyperlink w:anchor="_Toc64732401" w:history="1">
             <w:r>
               <w:rPr>
                 <w:rStyle w:val="af1"/>
@@ -2508,7 +2610,7 @@
                 <w:noProof/>
                 <w:webHidden/>
               </w:rPr>
-              <w:instrText xml:space="preserve"> PAGEREF _Toc64151133 \h </w:instrText>
+              <w:instrText xml:space="preserve"> PAGEREF _Toc64732401 \h </w:instrText>
             </w:r>
             <w:r>
               <w:rPr>
@@ -2528,7 +2630,7 @@
                 <w:noProof/>
                 <w:webHidden/>
               </w:rPr>
-              <w:t>24</w:t>
+              <w:t>27</w:t>
             </w:r>
             <w:r>
               <w:rPr>
@@ -2553,7 +2655,7 @@
               <w:lang w:eastAsia="ru-RU"/>
             </w:rPr>
           </w:pPr>
-          <w:hyperlink w:anchor="_Toc64151134" w:history="1">
+          <w:hyperlink w:anchor="_Toc64732402" w:history="1">
             <w:r>
               <w:rPr>
                 <w:rStyle w:val="af1"/>
@@ -2580,7 +2682,7 @@
                 <w:noProof/>
                 <w:webHidden/>
               </w:rPr>
-              <w:instrText xml:space="preserve"> PAGEREF _Toc64151134 \h </w:instrText>
+              <w:instrText xml:space="preserve"> PAGEREF _Toc64732402 \h </w:instrText>
             </w:r>
             <w:r>
               <w:rPr>
@@ -2600,7 +2702,7 @@
                 <w:noProof/>
                 <w:webHidden/>
               </w:rPr>
-              <w:t>25</w:t>
+              <w:t>28</w:t>
             </w:r>
             <w:r>
               <w:rPr>
@@ -2626,7 +2728,7 @@
       <w:pPr>
         <w:pStyle w:val="af"/>
       </w:pPr>
-      <w:bookmarkStart w:id="4" w:name="_Toc64151115"/>
+      <w:bookmarkStart w:id="6" w:name="_Toc64732382"/>
       <w:r>
         <w:rPr>
           <w:rFonts w:eastAsia="Times New Roman"/>
@@ -2635,7 +2737,7 @@
         <w:lastRenderedPageBreak/>
         <w:t>Введение</w:t>
       </w:r>
-      <w:bookmarkEnd w:id="4"/>
+      <w:bookmarkEnd w:id="6"/>
     </w:p>
     <w:p>
       <w:r>
@@ -2810,61 +2912,61 @@
       <w:r>
         <w:t xml:space="preserve">), имеющий отличия и сложности в плане реализации. Если при разрушении объекта, находящего на ландшафте, на программном уровне достаточно просто заменить его текстуру или удалить из памяти, то при деформации самого ландшафта меняется его геометрия. </w:t>
       </w:r>
-      <w:commentRangeStart w:id="5"/>
-      <w:commentRangeStart w:id="6"/>
-      <w:r>
-        <w:t xml:space="preserve">К примеру, </w:t>
-      </w:r>
-      <w:r>
-        <w:t>деформация исходного плоского полигона поверхности приводит к разбиению его на множество полигонов, больше не лежащих в его плоскости.</w:t>
-      </w:r>
-      <w:commentRangeEnd w:id="5"/>
-      <w:r>
-        <w:rPr>
-          <w:rStyle w:val="a6"/>
-        </w:rPr>
-        <w:commentReference w:id="5"/>
-      </w:r>
-      <w:commentRangeEnd w:id="6"/>
-      <w:r>
-        <w:rPr>
-          <w:rStyle w:val="a6"/>
-        </w:rPr>
-        <w:commentReference w:id="6"/>
-      </w:r>
-      <w:r>
-        <w:t xml:space="preserve"> При этом постоянное динамическое изменение ландшафта создаёт большую нагрузку на аппаратные ресурсы компьютера. И по этой причине механика </w:t>
-      </w:r>
-      <w:r>
-        <w:rPr>
-          <w:lang w:val="en-US"/>
-        </w:rPr>
-        <w:t>TD</w:t>
-      </w:r>
-      <w:r>
-        <w:t xml:space="preserve"> </w:t>
-      </w:r>
-      <w:r>
-        <w:t xml:space="preserve">меньше всего используется в самом динамичном жанре игр – «шутер». </w:t>
-      </w:r>
-    </w:p>
-    <w:p>
-      <w:r>
-        <w:t xml:space="preserve">В данной работе представлена разработка и реализация игры в жанре «шутер» с использованием механики </w:t>
-      </w:r>
-      <w:r>
-        <w:rPr>
-          <w:lang w:val="en-US"/>
-        </w:rPr>
-        <w:t>TD</w:t>
-      </w:r>
-      <w:r>
-        <w:t xml:space="preserve">. </w:t>
-      </w:r>
-    </w:p>
-    <w:p>
       <w:commentRangeStart w:id="7"/>
       <w:commentRangeStart w:id="8"/>
+      <w:r>
+        <w:t xml:space="preserve">К примеру, </w:t>
+      </w:r>
+      <w:r>
+        <w:t>деформация исходного плоского полигона поверхности приводит к разбиению его на множество полигонов, больше не лежащих в его плоскости.</w:t>
+      </w:r>
+      <w:commentRangeEnd w:id="7"/>
+      <w:r>
+        <w:rPr>
+          <w:rStyle w:val="a6"/>
+        </w:rPr>
+        <w:commentReference w:id="7"/>
+      </w:r>
+      <w:commentRangeEnd w:id="8"/>
+      <w:r>
+        <w:rPr>
+          <w:rStyle w:val="a6"/>
+        </w:rPr>
+        <w:commentReference w:id="8"/>
+      </w:r>
+      <w:r>
+        <w:t xml:space="preserve"> При этом постоянное динамическое изменение ландшафта создаёт большую нагрузку на аппаратные ресурсы компьютера. И по этой причине механика </w:t>
+      </w:r>
+      <w:r>
+        <w:rPr>
+          <w:lang w:val="en-US"/>
+        </w:rPr>
+        <w:t>TD</w:t>
+      </w:r>
+      <w:r>
+        <w:t xml:space="preserve"> </w:t>
+      </w:r>
+      <w:r>
+        <w:t xml:space="preserve">меньше всего используется в самом динамичном жанре игр – «шутер». </w:t>
+      </w:r>
+    </w:p>
+    <w:p>
+      <w:r>
+        <w:t xml:space="preserve">В данной работе представлена разработка и реализация игры в жанре «шутер» с использованием механики </w:t>
+      </w:r>
+      <w:r>
+        <w:rPr>
+          <w:lang w:val="en-US"/>
+        </w:rPr>
+        <w:t>TD</w:t>
+      </w:r>
+      <w:r>
+        <w:t xml:space="preserve">. </w:t>
+      </w:r>
+    </w:p>
+    <w:p>
+      <w:commentRangeStart w:id="9"/>
+      <w:commentRangeStart w:id="10"/>
       <w:r>
         <w:rPr>
           <w:b/>
@@ -2899,19 +3001,19 @@
       <w:r>
         <w:t>.</w:t>
       </w:r>
-      <w:commentRangeEnd w:id="7"/>
+      <w:commentRangeEnd w:id="9"/>
       <w:r>
         <w:rPr>
           <w:rStyle w:val="a6"/>
         </w:rPr>
-        <w:commentReference w:id="7"/>
-      </w:r>
-      <w:commentRangeEnd w:id="8"/>
+        <w:commentReference w:id="9"/>
+      </w:r>
+      <w:commentRangeEnd w:id="10"/>
       <w:r>
         <w:rPr>
           <w:rStyle w:val="a6"/>
         </w:rPr>
-        <w:commentReference w:id="8"/>
+        <w:commentReference w:id="10"/>
       </w:r>
       <w:r>
         <w:t xml:space="preserve">  </w:t>
@@ -3144,94 +3246,94 @@
       <w:r>
         <w:t xml:space="preserve">Степень разработанности проблемы способствует выполнению поставленной цели, так как существуют актуальные исследования на тему динамически изменяемых ландшафтов, а также существуют примеры игр, использующих данную механику. </w:t>
       </w:r>
-      <w:commentRangeStart w:id="9"/>
-      <w:commentRangeStart w:id="10"/>
-      <w:r>
-        <w:t xml:space="preserve">Практической значимостью игры является </w:t>
-      </w:r>
-      <w:r>
-        <w:t xml:space="preserve">реализация метода с использованием нового для проблемы инструментального средства, что может привести к </w:t>
-      </w:r>
-      <w:r>
-        <w:t>расширени</w:t>
-      </w:r>
-      <w:r>
-        <w:t>ю</w:t>
-      </w:r>
-      <w:r>
-        <w:t xml:space="preserve"> спектра игровых механик и жанров на рынке в случае успеха продукта.</w:t>
-      </w:r>
-      <w:commentRangeEnd w:id="9"/>
-      <w:r>
-        <w:rPr>
-          <w:rStyle w:val="a6"/>
-        </w:rPr>
-        <w:commentReference w:id="9"/>
-      </w:r>
-      <w:commentRangeEnd w:id="10"/>
-      <w:r>
-        <w:rPr>
-          <w:rStyle w:val="a6"/>
-        </w:rPr>
-        <w:commentReference w:id="10"/>
-      </w:r>
-      <w:r>
-        <w:t xml:space="preserve"> </w:t>
-      </w:r>
       <w:commentRangeStart w:id="11"/>
       <w:commentRangeStart w:id="12"/>
       <w:r>
-        <w:t xml:space="preserve">Теоретической значимостью является </w:t>
-      </w:r>
-      <w:r>
-        <w:t xml:space="preserve">доказательство сходимости алгоритмов и методов при решении проблемы генерации </w:t>
-      </w:r>
-      <w:r>
-        <w:rPr>
-          <w:lang w:val="en-US"/>
-        </w:rPr>
-        <w:t>TD</w:t>
+        <w:t xml:space="preserve">Практической значимостью игры является </w:t>
+      </w:r>
+      <w:r>
+        <w:t xml:space="preserve">реализация метода с использованием нового для проблемы инструментального средства, что может привести к </w:t>
+      </w:r>
+      <w:r>
+        <w:t>расширени</w:t>
+      </w:r>
+      <w:r>
+        <w:t>ю</w:t>
+      </w:r>
+      <w:r>
+        <w:t xml:space="preserve"> спектра игровых механик и жанров на рынке в случае успеха продукта.</w:t>
+      </w:r>
+      <w:commentRangeEnd w:id="11"/>
+      <w:r>
+        <w:rPr>
+          <w:rStyle w:val="a6"/>
+        </w:rPr>
+        <w:commentReference w:id="11"/>
+      </w:r>
+      <w:commentRangeEnd w:id="12"/>
+      <w:r>
+        <w:rPr>
+          <w:rStyle w:val="a6"/>
+        </w:rPr>
+        <w:commentReference w:id="12"/>
       </w:r>
       <w:r>
         <w:t xml:space="preserve"> </w:t>
       </w:r>
-      <w:r>
-        <w:t>для динамических игр жанра «шутер».</w:t>
-      </w:r>
-      <w:commentRangeEnd w:id="11"/>
-      <w:r>
-        <w:rPr>
-          <w:rStyle w:val="a6"/>
-        </w:rPr>
-        <w:commentReference w:id="11"/>
-      </w:r>
-      <w:commentRangeEnd w:id="12"/>
-      <w:r>
-        <w:rPr>
-          <w:rStyle w:val="a6"/>
-        </w:rPr>
-        <w:commentReference w:id="12"/>
-      </w:r>
-    </w:p>
-    <w:p>
       <w:commentRangeStart w:id="13"/>
       <w:commentRangeStart w:id="14"/>
       <w:r>
+        <w:t xml:space="preserve">Теоретической значимостью является </w:t>
+      </w:r>
+      <w:r>
+        <w:t xml:space="preserve">доказательство сходимости алгоритмов и методов при решении проблемы генерации </w:t>
+      </w:r>
+      <w:r>
+        <w:rPr>
+          <w:lang w:val="en-US"/>
+        </w:rPr>
+        <w:t>TD</w:t>
+      </w:r>
+      <w:r>
+        <w:t xml:space="preserve"> </w:t>
+      </w:r>
+      <w:r>
+        <w:t>для динамических игр жанра «шутер».</w:t>
+      </w:r>
+      <w:commentRangeEnd w:id="13"/>
+      <w:r>
+        <w:rPr>
+          <w:rStyle w:val="a6"/>
+        </w:rPr>
+        <w:commentReference w:id="13"/>
+      </w:r>
+      <w:commentRangeEnd w:id="14"/>
+      <w:r>
+        <w:rPr>
+          <w:rStyle w:val="a6"/>
+        </w:rPr>
+        <w:commentReference w:id="14"/>
+      </w:r>
+    </w:p>
+    <w:p>
+      <w:commentRangeStart w:id="15"/>
+      <w:commentRangeStart w:id="16"/>
+      <w:r>
         <w:t>В процессе работы предполагается использование следующих методов исследования:</w:t>
       </w:r>
-      <w:commentRangeEnd w:id="13"/>
+      <w:commentRangeEnd w:id="15"/>
       <w:r>
         <w:rPr>
           <w:rStyle w:val="a6"/>
         </w:rPr>
-        <w:commentReference w:id="13"/>
-      </w:r>
-      <w:commentRangeEnd w:id="14"/>
+        <w:commentReference w:id="15"/>
+      </w:r>
+      <w:commentRangeEnd w:id="16"/>
       <w:r>
         <w:rPr>
           <w:rStyle w:val="a6"/>
         </w:rPr>
-        <w:commentReference w:id="14"/>
+        <w:commentReference w:id="16"/>
       </w:r>
     </w:p>
     <w:p>
@@ -3296,7 +3398,7 @@
       <w:pPr>
         <w:pStyle w:val="1"/>
       </w:pPr>
-      <w:bookmarkStart w:id="15" w:name="_Toc64151116"/>
+      <w:bookmarkStart w:id="17" w:name="_Toc64732383"/>
       <w:r>
         <w:lastRenderedPageBreak/>
         <w:t xml:space="preserve">Анализ </w:t>
@@ -3304,7 +3406,7 @@
       <w:r>
         <w:t>использования механики деформации ландшафта в играх</w:t>
       </w:r>
-      <w:bookmarkEnd w:id="15"/>
+      <w:bookmarkEnd w:id="17"/>
     </w:p>
     <w:p>
       <w:r>
@@ -3434,14 +3536,14 @@
       <w:pPr>
         <w:pStyle w:val="2"/>
       </w:pPr>
-      <w:bookmarkStart w:id="16" w:name="_Toc64151117"/>
+      <w:bookmarkStart w:id="18" w:name="_Toc64732384"/>
       <w:r>
         <w:t>1.1. Анализ существующих игр</w:t>
       </w:r>
       <w:r>
         <w:t xml:space="preserve"> в жанре шутер с механикой деформации ландшафта</w:t>
       </w:r>
-      <w:bookmarkEnd w:id="16"/>
+      <w:bookmarkEnd w:id="18"/>
     </w:p>
     <w:p>
       <w:r>
@@ -3585,7 +3687,7 @@
       <w:pPr>
         <w:pStyle w:val="3"/>
       </w:pPr>
-      <w:bookmarkStart w:id="17" w:name="_Toc64151118"/>
+      <w:bookmarkStart w:id="19" w:name="_Toc64732385"/>
       <w:r>
         <w:t xml:space="preserve">1.1.1. </w:t>
       </w:r>
@@ -3610,7 +3712,7 @@
       <w:r>
         <w:t>2003)</w:t>
       </w:r>
-      <w:bookmarkEnd w:id="17"/>
+      <w:bookmarkEnd w:id="19"/>
     </w:p>
     <w:p>
       <w:r>
@@ -3749,45 +3851,25 @@
       <w:r>
         <w:t xml:space="preserve">Рисунок </w:t>
       </w:r>
-      <w:r>
-        <w:fldChar w:fldCharType="begin"/>
-      </w:r>
-      <w:r>
-        <w:instrText xml:space="preserve"> STYLEREF 1 \s </w:instrText>
-      </w:r>
-      <w:r>
-        <w:fldChar w:fldCharType="separate"/>
-      </w:r>
-      <w:r>
-        <w:rPr>
-          <w:noProof/>
-        </w:rPr>
-        <w:t>1</w:t>
-      </w:r>
-      <w:r>
-        <w:fldChar w:fldCharType="end"/>
-      </w:r>
+      <w:fldSimple w:instr=" STYLEREF 1 \s ">
+        <w:r>
+          <w:rPr>
+            <w:noProof/>
+          </w:rPr>
+          <w:t>1</w:t>
+        </w:r>
+      </w:fldSimple>
       <w:r>
         <w:t>.</w:t>
       </w:r>
-      <w:r>
-        <w:fldChar w:fldCharType="begin"/>
-      </w:r>
-      <w:r>
-        <w:instrText xml:space="preserve"> SEQ Рисунок \* ARABIC \s 1 </w:instrText>
-      </w:r>
-      <w:r>
-        <w:fldChar w:fldCharType="separate"/>
-      </w:r>
-      <w:r>
-        <w:rPr>
-          <w:noProof/>
-        </w:rPr>
-        <w:t>1</w:t>
-      </w:r>
-      <w:r>
-        <w:fldChar w:fldCharType="end"/>
-      </w:r>
+      <w:fldSimple w:instr=" SEQ Рисунок \* ARABIC \s 1 ">
+        <w:r>
+          <w:rPr>
+            <w:noProof/>
+          </w:rPr>
+          <w:t>1</w:t>
+        </w:r>
+      </w:fldSimple>
       <w:r>
         <w:t xml:space="preserve">. </w:t>
       </w:r>
@@ -3824,7 +3906,7 @@
       <w:pPr>
         <w:pStyle w:val="3"/>
       </w:pPr>
-      <w:bookmarkStart w:id="18" w:name="_Toc64151119"/>
+      <w:bookmarkStart w:id="20" w:name="_Toc64732386"/>
       <w:r>
         <w:t>1.1.</w:t>
       </w:r>
@@ -3850,12 +3932,9 @@
         <w:t>D</w:t>
       </w:r>
       <w:r>
-        <w:rPr>
-          <w:lang w:val="en-US"/>
-        </w:rPr>
         <w:t xml:space="preserve"> (2001)</w:t>
       </w:r>
-      <w:bookmarkEnd w:id="18"/>
+      <w:bookmarkEnd w:id="20"/>
     </w:p>
     <w:p>
       <w:r>
@@ -3973,123 +4052,103 @@
       <w:r>
         <w:t xml:space="preserve">Рисунок </w:t>
       </w:r>
-      <w:r>
-        <w:fldChar w:fldCharType="begin"/>
-      </w:r>
-      <w:r>
-        <w:instrText xml:space="preserve"> STYLEREF 1 \s </w:instrText>
-      </w:r>
-      <w:r>
-        <w:fldChar w:fldCharType="separate"/>
-      </w:r>
-      <w:r>
-        <w:rPr>
-          <w:noProof/>
-        </w:rPr>
+      <w:fldSimple w:instr=" STYLEREF 1 \s ">
+        <w:r>
+          <w:rPr>
+            <w:noProof/>
+          </w:rPr>
+          <w:t>1</w:t>
+        </w:r>
+      </w:fldSimple>
+      <w:r>
+        <w:t>.</w:t>
+      </w:r>
+      <w:fldSimple w:instr=" SEQ Рисунок \* ARABIC \s 1 ">
+        <w:r>
+          <w:rPr>
+            <w:noProof/>
+          </w:rPr>
+          <w:t>2</w:t>
+        </w:r>
+      </w:fldSimple>
+      <w:r>
+        <w:t>.</w:t>
+      </w:r>
+      <w:r>
+        <w:t xml:space="preserve"> Игровой интерфейс игры </w:t>
+      </w:r>
+      <w:r>
+        <w:rPr>
+          <w:lang w:val="en-US"/>
+        </w:rPr>
+        <w:t>Scorched</w:t>
+      </w:r>
+      <w:r>
+        <w:t xml:space="preserve"> 3</w:t>
+      </w:r>
+      <w:r>
+        <w:rPr>
+          <w:lang w:val="en-US"/>
+        </w:rPr>
+        <w:t>D</w:t>
+      </w:r>
+    </w:p>
+    <w:p>
+      <w:r>
+        <w:t>Вторым отличием является модель разрушения ландшафта. В игре реализован динамический ландшафт через полигоны</w:t>
+      </w:r>
+      <w:r>
+        <w:t xml:space="preserve"> </w:t>
+      </w:r>
+      <w:r>
+        <w:t>[</w:t>
+      </w:r>
+      <w:r>
+        <w:t>2</w:t>
+      </w:r>
+      <w:r>
+        <w:t>]</w:t>
+      </w:r>
+      <w:r>
+        <w:t xml:space="preserve">. Это значит, что </w:t>
+      </w:r>
+      <w:r>
+        <w:t xml:space="preserve">от взрывов ландшафт как бы прогибается, но при этом невозможно создание различных подповерхностных структур, таких как туннели и пещеры. Однако, это не исключает возможность полного уничтожения игровой карты. </w:t>
+      </w:r>
+    </w:p>
+    <w:p>
+      <w:pPr>
+        <w:pStyle w:val="3"/>
+      </w:pPr>
+      <w:bookmarkStart w:id="21" w:name="_Toc64732387"/>
+      <w:r>
+        <w:t>1.1.</w:t>
+      </w:r>
+      <w:r>
+        <w:t>3</w:t>
+      </w:r>
+      <w:r>
+        <w:t xml:space="preserve">. </w:t>
+      </w:r>
+      <w:r>
+        <w:rPr>
+          <w:lang w:val="en-US"/>
+        </w:rPr>
+        <w:t>Battlefield</w:t>
+      </w:r>
+      <w:r>
+        <w:t xml:space="preserve"> 3</w:t>
+      </w:r>
+      <w:r>
+        <w:t xml:space="preserve"> (20</w:t>
+      </w:r>
+      <w:r>
         <w:t>1</w:t>
       </w:r>
       <w:r>
-        <w:fldChar w:fldCharType="end"/>
-      </w:r>
-      <w:r>
-        <w:t>.</w:t>
-      </w:r>
-      <w:r>
-        <w:fldChar w:fldCharType="begin"/>
-      </w:r>
-      <w:r>
-        <w:instrText xml:space="preserve"> SEQ Рисунок \* ARABIC \s 1 </w:instrText>
-      </w:r>
-      <w:r>
-        <w:fldChar w:fldCharType="separate"/>
-      </w:r>
-      <w:r>
-        <w:rPr>
-          <w:noProof/>
-        </w:rPr>
-        <w:t>2</w:t>
-      </w:r>
-      <w:r>
-        <w:fldChar w:fldCharType="end"/>
-      </w:r>
-      <w:r>
-        <w:t>.</w:t>
-      </w:r>
-      <w:r>
-        <w:t xml:space="preserve"> Игровой интерфейс игры </w:t>
-      </w:r>
-      <w:r>
-        <w:rPr>
-          <w:lang w:val="en-US"/>
-        </w:rPr>
-        <w:t>Scorched</w:t>
-      </w:r>
-      <w:r>
-        <w:t xml:space="preserve"> 3</w:t>
-      </w:r>
-      <w:r>
-        <w:rPr>
-          <w:lang w:val="en-US"/>
-        </w:rPr>
-        <w:t>D</w:t>
-      </w:r>
-    </w:p>
-    <w:p>
-      <w:r>
-        <w:t>Вторым отличием является модель разрушения ландшафта. В игре реализован динамический ландшафт через полигоны</w:t>
-      </w:r>
-      <w:r>
-        <w:t xml:space="preserve"> </w:t>
-      </w:r>
-      <w:r>
-        <w:t>[</w:t>
-      </w:r>
-      <w:r>
-        <w:t>2</w:t>
-      </w:r>
-      <w:r>
-        <w:t>]</w:t>
-      </w:r>
-      <w:r>
-        <w:t xml:space="preserve">. Это значит, что </w:t>
-      </w:r>
-      <w:r>
-        <w:t xml:space="preserve">от взрывов ландшафт как бы прогибается, но при этом невозможно создание различных подповерхностных структур, таких как туннели и пещеры. Однако, это не исключает возможность полного уничтожения игровой карты. </w:t>
-      </w:r>
-    </w:p>
-    <w:p>
-      <w:pPr>
-        <w:pStyle w:val="3"/>
-      </w:pPr>
-      <w:bookmarkStart w:id="19" w:name="_Toc64151120"/>
-      <w:r>
-        <w:t>1.1.</w:t>
-      </w:r>
-      <w:r>
-        <w:t>3</w:t>
-      </w:r>
-      <w:r>
-        <w:t xml:space="preserve">. </w:t>
-      </w:r>
-      <w:r>
-        <w:rPr>
-          <w:lang w:val="en-US"/>
-        </w:rPr>
-        <w:t>Battlefield</w:t>
-      </w:r>
-      <w:r>
-        <w:t xml:space="preserve"> 3</w:t>
-      </w:r>
-      <w:r>
-        <w:t xml:space="preserve"> (20</w:t>
-      </w:r>
-      <w:r>
-        <w:t>1</w:t>
-      </w:r>
-      <w:r>
         <w:t>1)</w:t>
       </w:r>
-      <w:bookmarkEnd w:id="19"/>
+      <w:bookmarkEnd w:id="21"/>
     </w:p>
     <w:p>
       <w:r>
@@ -4235,45 +4294,25 @@
       <w:r>
         <w:t xml:space="preserve">Рисунок </w:t>
       </w:r>
-      <w:r>
-        <w:fldChar w:fldCharType="begin"/>
-      </w:r>
-      <w:r>
-        <w:instrText xml:space="preserve"> STYLEREF 1 \s </w:instrText>
-      </w:r>
-      <w:r>
-        <w:fldChar w:fldCharType="separate"/>
-      </w:r>
-      <w:r>
-        <w:rPr>
-          <w:noProof/>
-        </w:rPr>
-        <w:t>1</w:t>
-      </w:r>
-      <w:r>
-        <w:fldChar w:fldCharType="end"/>
-      </w:r>
+      <w:fldSimple w:instr=" STYLEREF 1 \s ">
+        <w:r>
+          <w:rPr>
+            <w:noProof/>
+          </w:rPr>
+          <w:t>1</w:t>
+        </w:r>
+      </w:fldSimple>
       <w:r>
         <w:t>.</w:t>
       </w:r>
-      <w:r>
-        <w:fldChar w:fldCharType="begin"/>
-      </w:r>
-      <w:r>
-        <w:instrText xml:space="preserve"> SEQ Рисунок \* ARABIC \s 1 </w:instrText>
-      </w:r>
-      <w:r>
-        <w:fldChar w:fldCharType="separate"/>
-      </w:r>
-      <w:r>
-        <w:rPr>
-          <w:noProof/>
-        </w:rPr>
-        <w:t>3</w:t>
-      </w:r>
-      <w:r>
-        <w:fldChar w:fldCharType="end"/>
-      </w:r>
+      <w:fldSimple w:instr=" SEQ Рисунок \* ARABIC \s 1 ">
+        <w:r>
+          <w:rPr>
+            <w:noProof/>
+          </w:rPr>
+          <w:t>3</w:t>
+        </w:r>
+      </w:fldSimple>
       <w:r>
         <w:t>.</w:t>
       </w:r>
@@ -4303,7 +4342,7 @@
       <w:pPr>
         <w:pStyle w:val="3"/>
       </w:pPr>
-      <w:bookmarkStart w:id="20" w:name="_Toc64151121"/>
+      <w:bookmarkStart w:id="22" w:name="_Toc64732388"/>
       <w:r>
         <w:t>1.1.</w:t>
       </w:r>
@@ -4319,7 +4358,7 @@
       <w:r>
         <w:t>игр с механикой деформации ландшафта</w:t>
       </w:r>
-      <w:bookmarkEnd w:id="20"/>
+      <w:bookmarkEnd w:id="22"/>
     </w:p>
     <w:p>
       <w:r>
@@ -5080,11 +5119,11 @@
       <w:pPr>
         <w:pStyle w:val="2"/>
       </w:pPr>
-      <w:bookmarkStart w:id="21" w:name="_Toc64151122"/>
+      <w:bookmarkStart w:id="23" w:name="_Toc64732389"/>
       <w:r>
         <w:t>1.2. Анализ существующих методов генерации деформируемого ландшафта</w:t>
       </w:r>
-      <w:bookmarkEnd w:id="21"/>
+      <w:bookmarkEnd w:id="23"/>
     </w:p>
     <w:p>
       <w:r>
@@ -5146,11 +5185,11 @@
       <w:pPr>
         <w:pStyle w:val="3"/>
       </w:pPr>
-      <w:bookmarkStart w:id="22" w:name="_Toc64151123"/>
+      <w:bookmarkStart w:id="24" w:name="_Toc64732390"/>
       <w:r>
         <w:t>1.2.1. Генерация ландшафта с помощью полигональной сетки</w:t>
       </w:r>
-      <w:bookmarkEnd w:id="22"/>
+      <w:bookmarkEnd w:id="24"/>
     </w:p>
     <w:p>
       <w:r>
@@ -5290,45 +5329,25 @@
       <w:r>
         <w:t xml:space="preserve">Рисунок </w:t>
       </w:r>
-      <w:r>
-        <w:fldChar w:fldCharType="begin"/>
-      </w:r>
-      <w:r>
-        <w:instrText xml:space="preserve"> STYLEREF 1 \s </w:instrText>
-      </w:r>
-      <w:r>
-        <w:fldChar w:fldCharType="separate"/>
-      </w:r>
-      <w:r>
-        <w:rPr>
-          <w:noProof/>
-        </w:rPr>
-        <w:t>1</w:t>
-      </w:r>
-      <w:r>
-        <w:fldChar w:fldCharType="end"/>
-      </w:r>
+      <w:fldSimple w:instr=" STYLEREF 1 \s ">
+        <w:r>
+          <w:rPr>
+            <w:noProof/>
+          </w:rPr>
+          <w:t>1</w:t>
+        </w:r>
+      </w:fldSimple>
       <w:r>
         <w:t>.</w:t>
       </w:r>
-      <w:r>
-        <w:fldChar w:fldCharType="begin"/>
-      </w:r>
-      <w:r>
-        <w:instrText xml:space="preserve"> SEQ Рисунок \* ARABIC \s 1 </w:instrText>
-      </w:r>
-      <w:r>
-        <w:fldChar w:fldCharType="separate"/>
-      </w:r>
-      <w:r>
-        <w:rPr>
-          <w:noProof/>
-        </w:rPr>
-        <w:t>4</w:t>
-      </w:r>
-      <w:r>
-        <w:fldChar w:fldCharType="end"/>
-      </w:r>
+      <w:fldSimple w:instr=" SEQ Рисунок \* ARABIC \s 1 ">
+        <w:r>
+          <w:rPr>
+            <w:noProof/>
+          </w:rPr>
+          <w:t>4</w:t>
+        </w:r>
+      </w:fldSimple>
       <w:r>
         <w:t xml:space="preserve">. </w:t>
       </w:r>
@@ -5482,45 +5501,25 @@
       <w:r>
         <w:t xml:space="preserve">Рисунок </w:t>
       </w:r>
-      <w:r>
-        <w:fldChar w:fldCharType="begin"/>
-      </w:r>
-      <w:r>
-        <w:instrText xml:space="preserve"> STYLEREF 1 \s </w:instrText>
-      </w:r>
-      <w:r>
-        <w:fldChar w:fldCharType="separate"/>
-      </w:r>
-      <w:r>
-        <w:rPr>
-          <w:noProof/>
-        </w:rPr>
-        <w:t>1</w:t>
-      </w:r>
-      <w:r>
-        <w:fldChar w:fldCharType="end"/>
-      </w:r>
+      <w:fldSimple w:instr=" STYLEREF 1 \s ">
+        <w:r>
+          <w:rPr>
+            <w:noProof/>
+          </w:rPr>
+          <w:t>1</w:t>
+        </w:r>
+      </w:fldSimple>
       <w:r>
         <w:t>.</w:t>
       </w:r>
-      <w:r>
-        <w:fldChar w:fldCharType="begin"/>
-      </w:r>
-      <w:r>
-        <w:instrText xml:space="preserve"> SEQ Рисунок \* ARABIC \s 1 </w:instrText>
-      </w:r>
-      <w:r>
-        <w:fldChar w:fldCharType="separate"/>
-      </w:r>
-      <w:r>
-        <w:rPr>
-          <w:noProof/>
-        </w:rPr>
-        <w:t>5</w:t>
-      </w:r>
-      <w:r>
-        <w:fldChar w:fldCharType="end"/>
-      </w:r>
+      <w:fldSimple w:instr=" SEQ Рисунок \* ARABIC \s 1 ">
+        <w:r>
+          <w:rPr>
+            <w:noProof/>
+          </w:rPr>
+          <w:t>5</w:t>
+        </w:r>
+      </w:fldSimple>
       <w:r>
         <w:t xml:space="preserve">. </w:t>
       </w:r>
@@ -5661,45 +5660,25 @@
       <w:r>
         <w:t xml:space="preserve">Рисунок </w:t>
       </w:r>
-      <w:r>
-        <w:fldChar w:fldCharType="begin"/>
-      </w:r>
-      <w:r>
-        <w:instrText xml:space="preserve"> STYLEREF 1 \s </w:instrText>
-      </w:r>
-      <w:r>
-        <w:fldChar w:fldCharType="separate"/>
-      </w:r>
-      <w:r>
-        <w:rPr>
-          <w:noProof/>
-        </w:rPr>
-        <w:t>1</w:t>
-      </w:r>
-      <w:r>
-        <w:fldChar w:fldCharType="end"/>
-      </w:r>
+      <w:fldSimple w:instr=" STYLEREF 1 \s ">
+        <w:r>
+          <w:rPr>
+            <w:noProof/>
+          </w:rPr>
+          <w:t>1</w:t>
+        </w:r>
+      </w:fldSimple>
       <w:r>
         <w:t>.</w:t>
       </w:r>
-      <w:r>
-        <w:fldChar w:fldCharType="begin"/>
-      </w:r>
-      <w:r>
-        <w:instrText xml:space="preserve"> SEQ Рисунок \* ARABIC \s 1 </w:instrText>
-      </w:r>
-      <w:r>
-        <w:fldChar w:fldCharType="separate"/>
-      </w:r>
-      <w:r>
-        <w:rPr>
-          <w:noProof/>
-        </w:rPr>
-        <w:t>6</w:t>
-      </w:r>
-      <w:r>
-        <w:fldChar w:fldCharType="end"/>
-      </w:r>
+      <w:fldSimple w:instr=" SEQ Рисунок \* ARABIC \s 1 ">
+        <w:r>
+          <w:rPr>
+            <w:noProof/>
+          </w:rPr>
+          <w:t>6</w:t>
+        </w:r>
+      </w:fldSimple>
       <w:r>
         <w:t xml:space="preserve">. </w:t>
       </w:r>
@@ -5824,45 +5803,25 @@
       <w:r>
         <w:t xml:space="preserve">Рисунок </w:t>
       </w:r>
-      <w:r>
-        <w:fldChar w:fldCharType="begin"/>
-      </w:r>
-      <w:r>
-        <w:instrText xml:space="preserve"> STYLEREF 1 \s </w:instrText>
-      </w:r>
-      <w:r>
-        <w:fldChar w:fldCharType="separate"/>
-      </w:r>
-      <w:r>
-        <w:rPr>
-          <w:noProof/>
-        </w:rPr>
-        <w:t>1</w:t>
-      </w:r>
-      <w:r>
-        <w:fldChar w:fldCharType="end"/>
-      </w:r>
+      <w:fldSimple w:instr=" STYLEREF 1 \s ">
+        <w:r>
+          <w:rPr>
+            <w:noProof/>
+          </w:rPr>
+          <w:t>1</w:t>
+        </w:r>
+      </w:fldSimple>
       <w:r>
         <w:t>.</w:t>
       </w:r>
-      <w:r>
-        <w:fldChar w:fldCharType="begin"/>
-      </w:r>
-      <w:r>
-        <w:instrText xml:space="preserve"> SEQ Рисунок \* ARABIC \s 1 </w:instrText>
-      </w:r>
-      <w:r>
-        <w:fldChar w:fldCharType="separate"/>
-      </w:r>
-      <w:r>
-        <w:rPr>
-          <w:noProof/>
-        </w:rPr>
-        <w:t>7</w:t>
-      </w:r>
-      <w:r>
-        <w:fldChar w:fldCharType="end"/>
-      </w:r>
+      <w:fldSimple w:instr=" SEQ Рисунок \* ARABIC \s 1 ">
+        <w:r>
+          <w:rPr>
+            <w:noProof/>
+          </w:rPr>
+          <w:t>7</w:t>
+        </w:r>
+      </w:fldSimple>
       <w:r>
         <w:t xml:space="preserve">. </w:t>
       </w:r>
@@ -5968,7 +5927,7 @@
       <w:pPr>
         <w:pStyle w:val="3"/>
       </w:pPr>
-      <w:bookmarkStart w:id="23" w:name="_Toc64151124"/>
+      <w:bookmarkStart w:id="25" w:name="_Toc64732391"/>
       <w:r>
         <w:t>1.2.</w:t>
       </w:r>
@@ -5978,7 +5937,7 @@
       <w:r>
         <w:t>. Генерация ландшафта с помощью вокселей</w:t>
       </w:r>
-      <w:bookmarkEnd w:id="23"/>
+      <w:bookmarkEnd w:id="25"/>
     </w:p>
     <w:p>
       <w:r>
@@ -6394,45 +6353,25 @@
       <w:r>
         <w:t xml:space="preserve">Рисунок </w:t>
       </w:r>
-      <w:r>
-        <w:fldChar w:fldCharType="begin"/>
-      </w:r>
-      <w:r>
-        <w:instrText xml:space="preserve"> STYLEREF 1 \s </w:instrText>
-      </w:r>
-      <w:r>
-        <w:fldChar w:fldCharType="separate"/>
-      </w:r>
-      <w:r>
-        <w:rPr>
-          <w:noProof/>
-        </w:rPr>
-        <w:t>1</w:t>
-      </w:r>
-      <w:r>
-        <w:fldChar w:fldCharType="end"/>
-      </w:r>
+      <w:fldSimple w:instr=" STYLEREF 1 \s ">
+        <w:r>
+          <w:rPr>
+            <w:noProof/>
+          </w:rPr>
+          <w:t>1</w:t>
+        </w:r>
+      </w:fldSimple>
       <w:r>
         <w:t>.</w:t>
       </w:r>
-      <w:r>
-        <w:fldChar w:fldCharType="begin"/>
-      </w:r>
-      <w:r>
-        <w:instrText xml:space="preserve"> SEQ Рисунок \* ARABIC \s 1 </w:instrText>
-      </w:r>
-      <w:r>
-        <w:fldChar w:fldCharType="separate"/>
-      </w:r>
-      <w:r>
-        <w:rPr>
-          <w:noProof/>
-        </w:rPr>
-        <w:t>8</w:t>
-      </w:r>
-      <w:r>
-        <w:fldChar w:fldCharType="end"/>
-      </w:r>
+      <w:fldSimple w:instr=" SEQ Рисунок \* ARABIC \s 1 ">
+        <w:r>
+          <w:rPr>
+            <w:noProof/>
+          </w:rPr>
+          <w:t>8</w:t>
+        </w:r>
+      </w:fldSimple>
       <w:r>
         <w:t>.</w:t>
       </w:r>
@@ -6652,45 +6591,25 @@
       <w:r>
         <w:t xml:space="preserve">Таблица </w:t>
       </w:r>
-      <w:r>
-        <w:fldChar w:fldCharType="begin"/>
-      </w:r>
-      <w:r>
-        <w:instrText xml:space="preserve"> STYLEREF 1 \s </w:instrText>
-      </w:r>
-      <w:r>
-        <w:fldChar w:fldCharType="separate"/>
-      </w:r>
-      <w:r>
-        <w:rPr>
-          <w:noProof/>
-        </w:rPr>
-        <w:t>1</w:t>
-      </w:r>
-      <w:r>
-        <w:fldChar w:fldCharType="end"/>
-      </w:r>
+      <w:fldSimple w:instr=" STYLEREF 1 \s ">
+        <w:r>
+          <w:rPr>
+            <w:noProof/>
+          </w:rPr>
+          <w:t>1</w:t>
+        </w:r>
+      </w:fldSimple>
       <w:r>
         <w:t>.</w:t>
       </w:r>
-      <w:r>
-        <w:fldChar w:fldCharType="begin"/>
-      </w:r>
-      <w:r>
-        <w:instrText xml:space="preserve"> SEQ Таблица \* ARABIC \s 1 </w:instrText>
-      </w:r>
-      <w:r>
-        <w:fldChar w:fldCharType="separate"/>
-      </w:r>
-      <w:r>
-        <w:rPr>
-          <w:noProof/>
-        </w:rPr>
-        <w:t>2</w:t>
-      </w:r>
-      <w:r>
-        <w:fldChar w:fldCharType="end"/>
-      </w:r>
+      <w:fldSimple w:instr=" SEQ Таблица \* ARABIC \s 1 ">
+        <w:r>
+          <w:rPr>
+            <w:noProof/>
+          </w:rPr>
+          <w:t>2</w:t>
+        </w:r>
+      </w:fldSimple>
       <w:r>
         <w:t>. Сравнительная таблица методов деформации ландшафта</w:t>
       </w:r>
@@ -7149,91 +7068,429 @@
       <w:pPr>
         <w:pStyle w:val="2"/>
       </w:pPr>
-      <w:bookmarkStart w:id="24" w:name="_Toc64151125"/>
+      <w:bookmarkStart w:id="26" w:name="_Toc64732392"/>
       <w:r>
         <w:t>1.3. Выявление требований</w:t>
       </w:r>
       <w:r>
         <w:t xml:space="preserve"> к разрабатываемой игре</w:t>
       </w:r>
-      <w:bookmarkEnd w:id="24"/>
-    </w:p>
-    <w:p>
-      <w:r>
-        <w:t>Результатами данной главы являются:</w:t>
-      </w:r>
-    </w:p>
-    <w:p>
-      <w:pPr>
-        <w:pStyle w:val="ad"/>
-        <w:numPr>
-          <w:ilvl w:val="0"/>
-          <w:numId w:val="6"/>
-        </w:numPr>
+      <w:bookmarkEnd w:id="26"/>
+    </w:p>
+    <w:p>
+      <w:r>
+        <w:t>На основе рассмотренных ранее игровых аналогов можно выделить следующие общие паттерны жанра шутер:</w:t>
+      </w:r>
+    </w:p>
+    <w:p>
+      <w:pPr>
+        <w:ind w:left="1134" w:hanging="284"/>
+      </w:pPr>
+      <w:r>
+        <w:t>1. Игрок использует оружие дальнего боя, чтобы наносить урон противникам и деформировать ландшафт.</w:t>
+      </w:r>
+    </w:p>
+    <w:p>
+      <w:pPr>
+        <w:ind w:left="1134" w:hanging="284"/>
+      </w:pPr>
+      <w:r>
+        <w:t>2. Игрок может использовать разное оружие дальнего боя, может менять его во время игры.</w:t>
+      </w:r>
+    </w:p>
+    <w:p>
+      <w:pPr>
+        <w:ind w:left="1134" w:hanging="284"/>
+      </w:pPr>
+      <w:r>
+        <w:t>3. Используется камера от первого лица.</w:t>
+      </w:r>
+    </w:p>
+    <w:p>
+      <w:r>
+        <w:t>В нашей версии будут добавлены следующие механики:</w:t>
+      </w:r>
+    </w:p>
+    <w:p>
+      <w:pPr>
         <w:ind w:left="1134" w:hanging="283"/>
       </w:pPr>
       <w:r>
-        <w:t>Выделение общих (необходимых) механик для игры на основе просмотренных аналогов.</w:t>
-      </w:r>
-    </w:p>
-    <w:p>
-      <w:pPr>
-        <w:pStyle w:val="ad"/>
-        <w:numPr>
-          <w:ilvl w:val="0"/>
-          <w:numId w:val="6"/>
-        </w:numPr>
+        <w:t>1. Игра происходит в реальном времени.</w:t>
+      </w:r>
+    </w:p>
+    <w:p>
+      <w:pPr>
         <w:ind w:left="1134" w:hanging="283"/>
       </w:pPr>
       <w:r>
-        <w:t xml:space="preserve">Добавление дополнительных механик, отличных от разобранных в аналогах. При этом важно, чтобы дополнительные механики вписывались в концепцию выбранного метода генерации </w:t>
-      </w:r>
-      <w:r>
-        <w:rPr>
-          <w:lang w:val="en-US"/>
-        </w:rPr>
-        <w:t>TD</w:t>
+        <w:t>2. В игре может участвовать несколько игроков одновременно.</w:t>
+      </w:r>
+    </w:p>
+    <w:p>
+      <w:pPr>
+        <w:ind w:left="1134" w:hanging="283"/>
+      </w:pPr>
+      <w:r>
+        <w:t>3. Все игроки могут деформировать ландшафт.</w:t>
+      </w:r>
+    </w:p>
+    <w:p>
+      <w:pPr>
+        <w:ind w:left="1134" w:hanging="283"/>
+      </w:pPr>
+      <w:r>
+        <w:lastRenderedPageBreak/>
+        <w:t>4. Разные оружия наносят разный урон противник</w:t>
+      </w:r>
+      <w:r>
+        <w:t>ам</w:t>
+      </w:r>
+      <w:r>
+        <w:t xml:space="preserve"> и по-разному деформируют ландшафт (изменяется вид кратера от взрыва, его размеры и тому подобное).</w:t>
+      </w:r>
+    </w:p>
+    <w:p>
+      <w:pPr>
+        <w:ind w:left="1134" w:hanging="283"/>
+      </w:pPr>
+      <w:r>
+        <w:t xml:space="preserve">5. </w:t>
+      </w:r>
+      <w:r>
+        <w:t>Игроки могут деформировать любое игровое окружение, включая какие-либо статические объекты на карте.</w:t>
+      </w:r>
+    </w:p>
+    <w:p>
+      <w:pPr>
+        <w:ind w:left="1134" w:hanging="283"/>
+      </w:pPr>
+      <w:r>
+        <w:t xml:space="preserve">6. Использование воксельного метода генерации ландшафта позволит для каждого вокселя задавать дополнительную информацию. На основе этого, возможна генерация объектов и локаций из различного материала, и изменение уровня их деформируемости. </w:t>
+      </w:r>
+    </w:p>
+    <w:p>
+      <w:pPr>
+        <w:pStyle w:val="3"/>
+      </w:pPr>
+      <w:bookmarkStart w:id="27" w:name="_Toc64732393"/>
+      <w:r>
+        <w:t>1.3.1. Описание функциональных и нефункциональных требований к игре</w:t>
+      </w:r>
+      <w:bookmarkEnd w:id="27"/>
+    </w:p>
+    <w:p>
+      <w:r>
+        <w:rPr>
+          <w:b/>
+          <w:bCs/>
+        </w:rPr>
+        <w:t xml:space="preserve">Назначение </w:t>
+      </w:r>
+      <w:r>
+        <w:rPr>
+          <w:b/>
+          <w:bCs/>
+        </w:rPr>
+        <w:t>приложения</w:t>
+      </w:r>
+      <w:r>
+        <w:t xml:space="preserve">: решение проблемы </w:t>
+      </w:r>
+      <w:r>
+        <w:t>оптимизации отрисовки изображения при деформации ландшафта в</w:t>
+      </w:r>
+      <w:r>
+        <w:t xml:space="preserve"> игр</w:t>
+      </w:r>
+      <w:r>
+        <w:t>е жанра шутер</w:t>
       </w:r>
       <w:r>
         <w:t>.</w:t>
       </w:r>
     </w:p>
     <w:p>
-      <w:pPr>
-        <w:pStyle w:val="ad"/>
-        <w:numPr>
-          <w:ilvl w:val="0"/>
-          <w:numId w:val="6"/>
-        </w:numPr>
+      <w:r>
+        <w:t xml:space="preserve">На основе проанализированных существующих </w:t>
+      </w:r>
+      <w:r>
+        <w:t xml:space="preserve">игровых </w:t>
+      </w:r>
+      <w:r>
+        <w:t xml:space="preserve">решений и </w:t>
+      </w:r>
+      <w:r>
+        <w:t>методов генерации деформируемых ландшафтов</w:t>
+      </w:r>
+      <w:r>
+        <w:t>, выявим следующие требования.</w:t>
+      </w:r>
+    </w:p>
+    <w:p>
+      <w:r>
+        <w:rPr>
+          <w:b/>
+          <w:bCs/>
+        </w:rPr>
+        <w:t>Функциональные требования</w:t>
+      </w:r>
+      <w:r>
+        <w:t>:</w:t>
+      </w:r>
+    </w:p>
+    <w:p>
+      <w:pPr>
         <w:ind w:left="1134" w:hanging="283"/>
       </w:pPr>
       <w:r>
-        <w:t xml:space="preserve">Определение списка функциональных требований на основе определённых механик. </w:t>
-      </w:r>
-    </w:p>
-    <w:p>
-      <w:pPr>
-        <w:pStyle w:val="ad"/>
-        <w:numPr>
-          <w:ilvl w:val="0"/>
-          <w:numId w:val="6"/>
-        </w:numPr>
+        <w:t>1. Функциональные требования к игре:</w:t>
+      </w:r>
+    </w:p>
+    <w:p>
+      <w:pPr>
+        <w:ind w:left="1418" w:hanging="283"/>
+      </w:pPr>
+      <w:r>
+        <w:t>1.1. Возможность запуска игровой миссии игроком.</w:t>
+      </w:r>
+    </w:p>
+    <w:p>
+      <w:pPr>
+        <w:ind w:left="1418" w:hanging="283"/>
+      </w:pPr>
+      <w:r>
+        <w:t>1.2. Возможность выйти из игровой миссии в любой момент.</w:t>
+      </w:r>
+    </w:p>
+    <w:p>
+      <w:pPr>
+        <w:ind w:left="1418" w:hanging="283"/>
+      </w:pPr>
+      <w:r>
+        <w:t>1.3. Возможность изменить настройки игры.</w:t>
+      </w:r>
+    </w:p>
+    <w:p>
+      <w:pPr>
+        <w:ind w:left="1701" w:hanging="283"/>
+      </w:pPr>
+      <w:r>
+        <w:t>1.3.1. Возможность изменить уровень звука в игре.</w:t>
+      </w:r>
+    </w:p>
+    <w:p>
+      <w:pPr>
+        <w:ind w:left="1701" w:hanging="283"/>
+      </w:pPr>
+      <w:r>
+        <w:t>1.3.2. Возможность изменить уровень разрешения экрана в игре.</w:t>
+      </w:r>
+    </w:p>
+    <w:p>
+      <w:pPr>
+        <w:ind w:left="1701" w:hanging="283"/>
+      </w:pPr>
+      <w:r>
+        <w:t>1.3.3. Возможность изменить качество текстур в игровой миссии.</w:t>
+      </w:r>
+    </w:p>
+    <w:p>
+      <w:pPr>
         <w:ind w:left="1134" w:hanging="283"/>
       </w:pPr>
       <w:r>
-        <w:t>Определение списка нефункциональных требований на основе определённых механик.</w:t>
-      </w:r>
+        <w:t>2. Функциональные требования к игрово</w:t>
+      </w:r>
+      <w:r>
+        <w:t>му процессу:</w:t>
+      </w:r>
+    </w:p>
+    <w:p>
+      <w:pPr>
+        <w:ind w:left="1418" w:hanging="283"/>
+      </w:pPr>
+      <w:r>
+        <w:t xml:space="preserve">2.1. </w:t>
+      </w:r>
+      <w:r>
+        <w:t>Персонаж игрока может перемещаться по игровой карте.</w:t>
+      </w:r>
+    </w:p>
+    <w:p>
+      <w:pPr>
+        <w:ind w:left="1418" w:hanging="283"/>
+      </w:pPr>
+      <w:r>
+        <w:t>2.2. Персонаж игрока может производить стрельбу из своего оружия. При одном выстреле тратится один снаряд из боеприпасов игрока.</w:t>
+      </w:r>
+    </w:p>
+    <w:p>
+      <w:pPr>
+        <w:ind w:left="1418" w:hanging="283"/>
+      </w:pPr>
+      <w:r>
+        <w:t>2.3. При попадании снаряда в ландшафт после выстрела, ландшафт деформируется в соответствии с характеристиками снаряда.</w:t>
+      </w:r>
+    </w:p>
+    <w:p>
+      <w:pPr>
+        <w:ind w:left="1418" w:hanging="283"/>
+      </w:pPr>
+      <w:r>
+        <w:t>2.4. При попадании снаряда в персонажа после выстрела, персонаж игрока получает урон в соответствии с характеристиками снаряда.</w:t>
+      </w:r>
+    </w:p>
+    <w:p>
+      <w:pPr>
+        <w:ind w:left="1418" w:hanging="283"/>
+      </w:pPr>
+      <w:r>
+        <w:t xml:space="preserve">2.5. Игрок может производить перезарядку своего оружия.  </w:t>
+      </w:r>
+    </w:p>
+    <w:p>
+      <w:pPr>
+        <w:ind w:firstLine="0"/>
+      </w:pPr>
+      <w:r>
+        <w:lastRenderedPageBreak/>
+        <w:tab/>
+      </w:r>
+      <w:r>
+        <w:rPr>
+          <w:b/>
+          <w:bCs/>
+        </w:rPr>
+        <w:t>Нефункциональные требования</w:t>
+      </w:r>
+      <w:r>
+        <w:t>:</w:t>
+      </w:r>
+    </w:p>
+    <w:p>
+      <w:pPr>
+        <w:ind w:left="1134" w:hanging="283"/>
+      </w:pPr>
+      <w:r>
+        <w:tab/>
+        <w:t>1. Игрок может менять оружие, из которого производится стрельба.</w:t>
+      </w:r>
+    </w:p>
+    <w:p>
+      <w:pPr>
+        <w:ind w:left="1134" w:hanging="283"/>
+      </w:pPr>
+      <w:r>
+        <w:tab/>
+        <w:t xml:space="preserve">2. При получении определенного количества урона персонаж игрока погибает и теряет способность к передвижению и ведению стрельбы. </w:t>
+      </w:r>
+    </w:p>
+    <w:p>
+      <w:pPr>
+        <w:ind w:left="1134" w:hanging="283"/>
+      </w:pPr>
+      <w:r>
+        <w:tab/>
+        <w:t xml:space="preserve">3. Количество боеприпасов у одного игрока ограничено. </w:t>
+      </w:r>
+    </w:p>
+    <w:p>
+      <w:pPr>
+        <w:ind w:left="1134" w:hanging="283"/>
+      </w:pPr>
+      <w:r>
+        <w:tab/>
+        <w:t>4. Каждый вид боеприпасов имеет свои характеристики по нанесению урона персонажам и по уровню и типу деформации ландшафта.</w:t>
+      </w:r>
+    </w:p>
+    <w:p>
+      <w:pPr>
+        <w:ind w:left="1134" w:hanging="283"/>
+      </w:pPr>
+      <w:r>
+        <w:tab/>
+      </w:r>
+      <w:r>
+        <w:t>5</w:t>
+      </w:r>
+      <w:r>
+        <w:t>. Игра имеет пользовательский интерфейс.</w:t>
+      </w:r>
+    </w:p>
+    <w:p>
+      <w:pPr>
+        <w:ind w:left="1134" w:hanging="283"/>
+      </w:pPr>
+      <w:r>
+        <w:tab/>
+      </w:r>
+      <w:r>
+        <w:t>6</w:t>
+      </w:r>
+      <w:r>
+        <w:t>. Игрок может изменить в настройках управление персонажем.</w:t>
+      </w:r>
+    </w:p>
+    <w:p>
+      <w:pPr>
+        <w:ind w:left="1134" w:hanging="283"/>
+      </w:pPr>
+      <w:r>
+        <w:tab/>
+        <w:t>7. Игровая камера находится в режиме от первого лица.</w:t>
+      </w:r>
+    </w:p>
+    <w:p>
+      <w:pPr>
+        <w:ind w:firstLine="0"/>
+      </w:pPr>
+      <w:r>
+        <w:tab/>
+      </w:r>
+      <w:r>
+        <w:rPr>
+          <w:b/>
+          <w:bCs/>
+        </w:rPr>
+        <w:t>Требования к пользовательскому интерфейсу</w:t>
+      </w:r>
+      <w:r>
+        <w:t>:</w:t>
+      </w:r>
+    </w:p>
+    <w:p>
+      <w:pPr>
+        <w:ind w:left="1134" w:hanging="283"/>
+      </w:pPr>
+      <w:r>
+        <w:tab/>
+        <w:t xml:space="preserve">1. Пользовательский интерфейс представлен на английском языке. </w:t>
+      </w:r>
+    </w:p>
+    <w:p>
+      <w:pPr>
+        <w:ind w:firstLine="0"/>
+      </w:pPr>
+      <w:r>
+        <w:tab/>
+      </w:r>
+    </w:p>
+    <w:p>
+      <w:pPr>
+        <w:ind w:firstLine="0"/>
+      </w:pPr>
     </w:p>
     <w:p>
       <w:pPr>
         <w:pStyle w:val="1"/>
       </w:pPr>
-      <w:bookmarkStart w:id="25" w:name="_Toc64151126"/>
+      <w:bookmarkStart w:id="28" w:name="_Toc64732394"/>
       <w:r>
         <w:lastRenderedPageBreak/>
         <w:t>Проектирование игровых компонентов и механик</w:t>
       </w:r>
-      <w:bookmarkEnd w:id="25"/>
+      <w:bookmarkEnd w:id="28"/>
     </w:p>
     <w:p>
       <w:r>
@@ -7281,14 +7538,14 @@
         <w:pStyle w:val="2"/>
         <w:ind w:left="709"/>
       </w:pPr>
-      <w:bookmarkStart w:id="26" w:name="_Toc64151127"/>
+      <w:bookmarkStart w:id="29" w:name="_Toc64732395"/>
       <w:r>
         <w:t xml:space="preserve">2.1. </w:t>
       </w:r>
       <w:r>
         <w:t>Конструирование архитектуры разрабатываемой игры</w:t>
       </w:r>
-      <w:bookmarkEnd w:id="26"/>
+      <w:bookmarkEnd w:id="29"/>
     </w:p>
     <w:p>
       <w:r>
@@ -7328,7 +7585,7 @@
       <w:pPr>
         <w:pStyle w:val="2"/>
       </w:pPr>
-      <w:bookmarkStart w:id="27" w:name="_Toc64151128"/>
+      <w:bookmarkStart w:id="30" w:name="_Toc64732396"/>
       <w:r>
         <w:t xml:space="preserve">2.2. Проектирование механики генерации </w:t>
       </w:r>
@@ -7338,7 +7595,7 @@
         </w:rPr>
         <w:t>TD</w:t>
       </w:r>
-      <w:bookmarkEnd w:id="27"/>
+      <w:bookmarkEnd w:id="30"/>
     </w:p>
     <w:p>
       <w:r>
@@ -7352,11 +7609,11 @@
       <w:pPr>
         <w:pStyle w:val="2"/>
       </w:pPr>
-      <w:bookmarkStart w:id="28" w:name="_Toc64151129"/>
+      <w:bookmarkStart w:id="31" w:name="_Toc64732397"/>
       <w:r>
         <w:t>2.3. Проектирование геймплея игрока</w:t>
       </w:r>
-      <w:bookmarkEnd w:id="28"/>
+      <w:bookmarkEnd w:id="31"/>
     </w:p>
     <w:p>
       <w:r>
@@ -7370,11 +7627,11 @@
       <w:pPr>
         <w:pStyle w:val="2"/>
       </w:pPr>
-      <w:bookmarkStart w:id="29" w:name="_Toc64151130"/>
+      <w:bookmarkStart w:id="32" w:name="_Toc64732398"/>
       <w:r>
         <w:t>2.4. Проектирование пользовательского интерфейса игры</w:t>
       </w:r>
-      <w:bookmarkEnd w:id="29"/>
+      <w:bookmarkEnd w:id="32"/>
     </w:p>
     <w:p>
       <w:r>
@@ -7385,12 +7642,12 @@
       <w:pPr>
         <w:pStyle w:val="1"/>
       </w:pPr>
-      <w:bookmarkStart w:id="30" w:name="_Toc64151131"/>
+      <w:bookmarkStart w:id="33" w:name="_Toc64732399"/>
       <w:r>
         <w:lastRenderedPageBreak/>
         <w:t>Реализация игровых компонентов и механик</w:t>
       </w:r>
-      <w:bookmarkEnd w:id="30"/>
+      <w:bookmarkEnd w:id="33"/>
     </w:p>
     <w:p>
       <w:r>
@@ -7402,12 +7659,12 @@
       <w:pPr>
         <w:pStyle w:val="1"/>
       </w:pPr>
-      <w:bookmarkStart w:id="31" w:name="_Toc64151132"/>
+      <w:bookmarkStart w:id="34" w:name="_Toc64732400"/>
       <w:r>
         <w:lastRenderedPageBreak/>
         <w:t>Тестирование игрового процесса</w:t>
       </w:r>
-      <w:bookmarkEnd w:id="31"/>
+      <w:bookmarkEnd w:id="34"/>
     </w:p>
     <w:p>
       <w:r>
@@ -7418,23 +7675,23 @@
       <w:pPr>
         <w:pStyle w:val="af"/>
       </w:pPr>
-      <w:bookmarkStart w:id="32" w:name="_Toc64151133"/>
+      <w:bookmarkStart w:id="35" w:name="_Toc64732401"/>
       <w:r>
         <w:lastRenderedPageBreak/>
         <w:t>Заключение</w:t>
       </w:r>
-      <w:bookmarkEnd w:id="32"/>
+      <w:bookmarkEnd w:id="35"/>
     </w:p>
     <w:p>
       <w:pPr>
         <w:pStyle w:val="af"/>
       </w:pPr>
-      <w:bookmarkStart w:id="33" w:name="_Toc64151134"/>
+      <w:bookmarkStart w:id="36" w:name="_Toc64732402"/>
       <w:r>
         <w:lastRenderedPageBreak/>
         <w:t>Библиографический список</w:t>
       </w:r>
-      <w:bookmarkEnd w:id="33"/>
+      <w:bookmarkEnd w:id="36"/>
     </w:p>
     <w:p>
       <w:pPr>
@@ -7465,19 +7722,7 @@
           <w:rPr>
             <w:rStyle w:val="af1"/>
           </w:rPr>
-          <w:t>https://www.</w:t>
-        </w:r>
-        <w:r>
-          <w:rPr>
-            <w:rStyle w:val="af1"/>
-          </w:rPr>
-          <w:t>k</w:t>
-        </w:r>
-        <w:r>
-          <w:rPr>
-            <w:rStyle w:val="af1"/>
-          </w:rPr>
-          <w:t>ommersant.ru/doc/4325738</w:t>
+          <w:t>https://www.kommersant.ru/doc/4325738</w:t>
         </w:r>
       </w:hyperlink>
       <w:r>
@@ -8534,18 +8779,27 @@
       <w:pPr>
         <w:pStyle w:val="ad"/>
         <w:ind w:left="1134" w:firstLine="0"/>
+        <w:rPr>
+          <w:lang w:val="en-US"/>
+        </w:rPr>
       </w:pPr>
     </w:p>
     <w:p>
       <w:pPr>
         <w:pStyle w:val="ad"/>
         <w:ind w:left="1134" w:firstLine="0"/>
+        <w:rPr>
+          <w:lang w:val="en-US"/>
+        </w:rPr>
       </w:pPr>
     </w:p>
     <w:p>
       <w:pPr>
         <w:pStyle w:val="ad"/>
         <w:ind w:left="1134" w:firstLine="0"/>
+        <w:rPr>
+          <w:lang w:val="en-US"/>
+        </w:rPr>
       </w:pPr>
     </w:p>
     <w:sectPr>
@@ -8594,7 +8848,7 @@
       </w:r>
     </w:p>
   </w:comment>
-  <w:comment w:id="5" w:author="Шевчук Михаил Романович" w:date="2020-12-06T21:07:00Z" w:initials="ШМР">
+  <w:comment w:id="7" w:author="Шевчук Михаил Романович" w:date="2020-12-06T21:07:00Z" w:initials="ШМР">
     <w:p>
       <w:pPr>
         <w:pStyle w:val="a7"/>
@@ -8610,7 +8864,7 @@
       </w:r>
     </w:p>
   </w:comment>
-  <w:comment w:id="6" w:author="Виктор Лебедев" w:date="2020-12-24T09:47:00Z" w:initials="ВЛ">
+  <w:comment w:id="8" w:author="Виктор Лебедев" w:date="2020-12-24T09:47:00Z" w:initials="ВЛ">
     <w:p>
       <w:pPr>
         <w:pStyle w:val="a7"/>
@@ -8630,17 +8884,12 @@
       <w:r>
         <w:t xml:space="preserve"> (исходно плоского) полигона поверхности (при игровом воздействии на него) приводит к разбиению его на множество (плоских) полигонов, больше не лежащих (геометрически, в </w:t>
       </w:r>
-      <w:proofErr w:type="gramStart"/>
-      <w:r>
-        <w:t>пространстве)  в</w:t>
-      </w:r>
-      <w:proofErr w:type="gramEnd"/>
-      <w:r>
-        <w:t xml:space="preserve"> его плоскости. </w:t>
+      <w:r>
+        <w:t xml:space="preserve">пространстве)  в его плоскости. </w:t>
       </w:r>
     </w:p>
   </w:comment>
-  <w:comment w:id="7" w:author="Шевчук Михаил Романович" w:date="2020-12-23T16:46:00Z" w:initials="ШМР">
+  <w:comment w:id="9" w:author="Шевчук Михаил Романович" w:date="2020-12-23T16:46:00Z" w:initials="ШМР">
     <w:p>
       <w:pPr>
         <w:pStyle w:val="a7"/>
@@ -8652,45 +8901,7 @@
         <w:annotationRef/>
       </w:r>
       <w:r>
-        <w:t xml:space="preserve">Обсуждали этот момент с Людмилой Николаевной. По её словам, объект исследования должен быть шире, чем предмет, а у меня получается, наоборот. </w:t>
-      </w:r>
-      <w:r>
-        <w:t>Возможно,</w:t>
-      </w:r>
-      <w:r>
-        <w:t xml:space="preserve"> я что-то не до конца понимаю здесь.</w:t>
-      </w:r>
-    </w:p>
-  </w:comment>
-  <w:comment w:id="8" w:author="Виктор Лебедев" w:date="2020-12-24T09:54:00Z" w:initials="ВЛ">
-    <w:p>
-      <w:pPr>
-        <w:pStyle w:val="a7"/>
-      </w:pPr>
-      <w:r>
-        <w:rPr>
-          <w:rStyle w:val="a6"/>
-        </w:rPr>
-        <w:annotationRef/>
-      </w:r>
-      <w:r>
-        <w:t>А если поменять местами?</w:t>
-      </w:r>
-    </w:p>
-  </w:comment>
-  <w:comment w:id="9" w:author="Шевчук Михаил Романович" w:date="2020-12-06T21:51:00Z" w:initials="ШМР">
-    <w:p>
-      <w:pPr>
-        <w:pStyle w:val="a7"/>
-      </w:pPr>
-      <w:r>
-        <w:rPr>
-          <w:rStyle w:val="a6"/>
-        </w:rPr>
-        <w:annotationRef/>
-      </w:r>
-      <w:r>
-        <w:t>Очень под вопросом</w:t>
+        <w:t>Обсуждали этот момент с Людмилой Николаевной. По её словам, объект исследования должен быть шире, чем предмет, а у меня получается, наоборот. Возможно, я что-то не до конца понимаю здесь.</w:t>
       </w:r>
     </w:p>
   </w:comment>
@@ -8706,11 +8917,43 @@
         <w:annotationRef/>
       </w:r>
       <w:r>
+        <w:t>А если поменять местами?</w:t>
+      </w:r>
+    </w:p>
+  </w:comment>
+  <w:comment w:id="11" w:author="Шевчук Михаил Романович" w:date="2020-12-06T21:51:00Z" w:initials="ШМР">
+    <w:p>
+      <w:pPr>
+        <w:pStyle w:val="a7"/>
+      </w:pPr>
+      <w:r>
+        <w:rPr>
+          <w:rStyle w:val="a6"/>
+        </w:rPr>
+        <w:annotationRef/>
+      </w:r>
+      <w:r>
+        <w:t>Очень под вопросом</w:t>
+      </w:r>
+    </w:p>
+  </w:comment>
+  <w:comment w:id="12" w:author="Виктор Лебедев" w:date="2020-12-24T09:54:00Z" w:initials="ВЛ">
+    <w:p>
+      <w:pPr>
+        <w:pStyle w:val="a7"/>
+      </w:pPr>
+      <w:r>
+        <w:rPr>
+          <w:rStyle w:val="a6"/>
+        </w:rPr>
+        <w:annotationRef/>
+      </w:r>
+      <w:r>
         <w:t>Реализация метода (новым способом, например; или новыми инструментальными средствами) будет иметь практическую значимость</w:t>
       </w:r>
     </w:p>
   </w:comment>
-  <w:comment w:id="11" w:author="Шевчук Михаил Романович" w:date="2020-12-06T21:56:00Z" w:initials="ШМР">
+  <w:comment w:id="13" w:author="Шевчук Михаил Романович" w:date="2020-12-06T21:56:00Z" w:initials="ШМР">
     <w:p>
       <w:pPr>
         <w:pStyle w:val="a7"/>
@@ -8726,7 +8969,7 @@
       </w:r>
     </w:p>
   </w:comment>
-  <w:comment w:id="12" w:author="Виктор Лебедев" w:date="2020-12-24T09:56:00Z" w:initials="ВЛ">
+  <w:comment w:id="14" w:author="Виктор Лебедев" w:date="2020-12-24T09:56:00Z" w:initials="ВЛ">
     <w:p>
       <w:pPr>
         <w:pStyle w:val="a7"/>
@@ -8742,7 +8985,7 @@
       </w:r>
     </w:p>
   </w:comment>
-  <w:comment w:id="13" w:author="Шевчук Михаил Романович" w:date="2020-12-23T16:47:00Z" w:initials="ШМР">
+  <w:comment w:id="15" w:author="Шевчук Михаил Романович" w:date="2020-12-23T16:47:00Z" w:initials="ШМР">
     <w:p>
       <w:pPr>
         <w:pStyle w:val="a7"/>
@@ -8758,7 +9001,7 @@
       </w:r>
     </w:p>
   </w:comment>
-  <w:comment w:id="14" w:author="Виктор Лебедев" w:date="2020-12-24T09:58:00Z" w:initials="ВЛ">
+  <w:comment w:id="16" w:author="Виктор Лебедев" w:date="2020-12-24T09:58:00Z" w:initials="ВЛ">
     <w:p>
       <w:pPr>
         <w:pStyle w:val="a7"/>
@@ -8772,13 +9015,8 @@
       <w:r>
         <w:t xml:space="preserve">Выделили </w:t>
       </w:r>
-      <w:proofErr w:type="gramStart"/>
-      <w:r>
-        <w:t>способы</w:t>
-      </w:r>
-      <w:proofErr w:type="gramEnd"/>
-      <w:r>
-        <w:t xml:space="preserve"> которые у аналогов?</w:t>
+      <w:r>
+        <w:t>способы которые у аналогов?</w:t>
       </w:r>
     </w:p>
   </w:comment>
@@ -8871,7 +9109,6 @@
         <w:docPartUnique/>
       </w:docPartObj>
     </w:sdtPr>
-    <w:sdtEndPr/>
     <w:sdtContent>
       <w:p>
         <w:pPr>
@@ -10853,6 +11090,7 @@
   <w:style w:type="character" w:default="1" w:styleId="a0">
     <w:name w:val="Default Paragraph Font"/>
     <w:uiPriority w:val="1"/>
+    <w:semiHidden/>
     <w:unhideWhenUsed/>
   </w:style>
   <w:style w:type="table" w:default="1" w:styleId="a1">

</xml_diff>